<commit_message>
Added Landing Page GUI Tests
Co-Authored-By: aarya1708 <178885060+aarya1708@users.noreply.github.com>
Co-Authored-By: iamtemp094 <174893056+iamtemp094@users.noreply.github.com>
</commit_message>
<xml_diff>
--- a/documentations/testing/GUI Testing.docx
+++ b/documentations/testing/GUI Testing.docx
@@ -29,6 +29,9 @@
     <w:p/>
     <w:p>
       <w:r>
+        <w:rPr>
+          <w:noProof/>
+        </w:rPr>
         <w:drawing>
           <wp:inline distT="0" distB="0" distL="0" distR="0" wp14:anchorId="43067170" wp14:editId="61FA4EDF">
             <wp:extent cx="5731510" cy="2825750"/>
@@ -73,6 +76,9 @@
     </w:p>
     <w:p>
       <w:r>
+        <w:rPr>
+          <w:noProof/>
+        </w:rPr>
         <w:drawing>
           <wp:inline distT="0" distB="0" distL="0" distR="0" wp14:anchorId="77648112" wp14:editId="3BE8E468">
             <wp:extent cx="5731510" cy="1121410"/>
@@ -117,6 +123,9 @@
     </w:p>
     <w:p>
       <w:r>
+        <w:rPr>
+          <w:noProof/>
+        </w:rPr>
         <w:drawing>
           <wp:inline distT="0" distB="0" distL="0" distR="0" wp14:anchorId="27B6D2BE" wp14:editId="4550EFAE">
             <wp:extent cx="5731510" cy="1198245"/>
@@ -161,6 +170,9 @@
     </w:p>
     <w:p>
       <w:r>
+        <w:rPr>
+          <w:noProof/>
+        </w:rPr>
         <w:drawing>
           <wp:inline distT="0" distB="0" distL="0" distR="0" wp14:anchorId="0B364422" wp14:editId="6FD44FC4">
             <wp:extent cx="5731510" cy="826770"/>
@@ -217,6 +229,9 @@
     </w:p>
     <w:p>
       <w:r>
+        <w:rPr>
+          <w:noProof/>
+        </w:rPr>
         <w:drawing>
           <wp:inline distT="0" distB="0" distL="0" distR="0" wp14:anchorId="196BFEAF" wp14:editId="0527D223">
             <wp:extent cx="5731510" cy="710565"/>
@@ -263,6 +278,9 @@
     </w:p>
     <w:p>
       <w:r>
+        <w:rPr>
+          <w:noProof/>
+        </w:rPr>
         <w:drawing>
           <wp:inline distT="0" distB="0" distL="0" distR="0" wp14:anchorId="68F9D932" wp14:editId="083FCD80">
             <wp:extent cx="5731510" cy="865505"/>
@@ -308,6 +326,9 @@
     </w:p>
     <w:p>
       <w:r>
+        <w:rPr>
+          <w:noProof/>
+        </w:rPr>
         <w:drawing>
           <wp:inline distT="0" distB="0" distL="0" distR="0" wp14:anchorId="320A6446" wp14:editId="062F97D2">
             <wp:extent cx="5731510" cy="1178560"/>
@@ -382,6 +403,7 @@
         <w:rPr>
           <w:b/>
           <w:bCs/>
+          <w:noProof/>
           <w:sz w:val="32"/>
           <w:szCs w:val="32"/>
           <w:u w:val="single"/>
@@ -430,6 +452,9 @@
     </w:p>
     <w:p>
       <w:r>
+        <w:rPr>
+          <w:noProof/>
+        </w:rPr>
         <w:lastRenderedPageBreak/>
         <w:drawing>
           <wp:inline distT="0" distB="0" distL="0" distR="0" wp14:anchorId="55F9A67A" wp14:editId="43D92792">
@@ -482,6 +507,9 @@
     <w:p/>
     <w:p>
       <w:r>
+        <w:rPr>
+          <w:noProof/>
+        </w:rPr>
         <w:drawing>
           <wp:inline distT="0" distB="0" distL="0" distR="0" wp14:anchorId="5407456C" wp14:editId="3C8055A3">
             <wp:extent cx="5731510" cy="984885"/>
@@ -532,6 +560,9 @@
     </w:p>
     <w:p>
       <w:r>
+        <w:rPr>
+          <w:noProof/>
+        </w:rPr>
         <w:drawing>
           <wp:inline distT="0" distB="0" distL="0" distR="0" wp14:anchorId="581FF753" wp14:editId="37E4A484">
             <wp:extent cx="5731510" cy="748030"/>
@@ -582,6 +613,9 @@
     </w:p>
     <w:p>
       <w:r>
+        <w:rPr>
+          <w:noProof/>
+        </w:rPr>
         <w:drawing>
           <wp:inline distT="0" distB="0" distL="0" distR="0" wp14:anchorId="16166E31" wp14:editId="75DF9D8B">
             <wp:extent cx="5731510" cy="877570"/>
@@ -627,6 +661,9 @@
     </w:p>
     <w:p>
       <w:r>
+        <w:rPr>
+          <w:noProof/>
+        </w:rPr>
         <w:drawing>
           <wp:inline distT="0" distB="0" distL="0" distR="0" wp14:anchorId="10279AFF" wp14:editId="5B105B9E">
             <wp:extent cx="5731510" cy="2084705"/>
@@ -676,6 +713,9 @@
     </w:p>
     <w:p>
       <w:r>
+        <w:rPr>
+          <w:noProof/>
+        </w:rPr>
         <w:lastRenderedPageBreak/>
         <w:drawing>
           <wp:inline distT="0" distB="0" distL="0" distR="0" wp14:anchorId="439B982F" wp14:editId="1B605984">
@@ -758,14 +798,14 @@
     </w:p>
     <w:p>
       <w:r>
-        <w:t xml:space="preserve">Link – </w:t>
-      </w:r>
-      <w:r>
-        <w:t>Login</w:t>
-      </w:r>
-    </w:p>
-    <w:p>
-      <w:r>
+        <w:t>Link – Login</w:t>
+      </w:r>
+    </w:p>
+    <w:p>
+      <w:r>
+        <w:rPr>
+          <w:noProof/>
+        </w:rPr>
         <w:drawing>
           <wp:inline distT="0" distB="0" distL="0" distR="0" wp14:anchorId="7478CAF7" wp14:editId="46C89A13">
             <wp:extent cx="5731510" cy="1701165"/>
@@ -991,6 +1031,7 @@
         <w:rPr>
           <w:b/>
           <w:bCs/>
+          <w:noProof/>
           <w:sz w:val="32"/>
           <w:szCs w:val="32"/>
           <w:u w:val="single"/>
@@ -1035,6 +1076,7 @@
         <w:rPr>
           <w:b/>
           <w:bCs/>
+          <w:noProof/>
           <w:sz w:val="32"/>
           <w:szCs w:val="32"/>
           <w:u w:val="single"/>
@@ -1095,6 +1137,7 @@
         <w:rPr>
           <w:b/>
           <w:bCs/>
+          <w:noProof/>
           <w:sz w:val="32"/>
           <w:szCs w:val="32"/>
           <w:u w:val="single"/>
@@ -1138,26 +1181,24 @@
     </w:p>
     <w:p>
       <w:r>
-        <w:t>Button</w:t>
-      </w:r>
-      <w:r>
-        <w:t xml:space="preserve"> – Delete Investment</w:t>
-      </w:r>
-    </w:p>
-    <w:p>
-      <w:pPr>
-        <w:rPr>
-          <w:b/>
-          <w:bCs/>
-          <w:sz w:val="32"/>
-          <w:szCs w:val="32"/>
-          <w:u w:val="single"/>
-        </w:rPr>
-      </w:pPr>
-      <w:r>
-        <w:rPr>
-          <w:b/>
-          <w:bCs/>
+        <w:t>Button – Delete Investment</w:t>
+      </w:r>
+    </w:p>
+    <w:p>
+      <w:pPr>
+        <w:rPr>
+          <w:b/>
+          <w:bCs/>
+          <w:sz w:val="32"/>
+          <w:szCs w:val="32"/>
+          <w:u w:val="single"/>
+        </w:rPr>
+      </w:pPr>
+      <w:r>
+        <w:rPr>
+          <w:b/>
+          <w:bCs/>
+          <w:noProof/>
           <w:sz w:val="32"/>
           <w:szCs w:val="32"/>
           <w:u w:val="single"/>
@@ -1245,37 +1286,35 @@
     </w:p>
     <w:p>
       <w:r>
-        <w:t>Button –</w:t>
-      </w:r>
-      <w:r>
-        <w:t xml:space="preserve"> Graph Buttons</w:t>
-      </w:r>
-    </w:p>
-    <w:p>
-      <w:pPr>
-        <w:rPr>
-          <w:b/>
-          <w:bCs/>
-          <w:sz w:val="32"/>
-          <w:szCs w:val="32"/>
-          <w:u w:val="single"/>
-        </w:rPr>
-      </w:pPr>
-    </w:p>
-    <w:p>
-      <w:pPr>
-        <w:rPr>
-          <w:b/>
-          <w:bCs/>
-          <w:sz w:val="32"/>
-          <w:szCs w:val="32"/>
-          <w:u w:val="single"/>
-        </w:rPr>
-      </w:pPr>
-      <w:r>
-        <w:rPr>
-          <w:b/>
-          <w:bCs/>
+        <w:t>Button – Graph Buttons</w:t>
+      </w:r>
+    </w:p>
+    <w:p>
+      <w:pPr>
+        <w:rPr>
+          <w:b/>
+          <w:bCs/>
+          <w:sz w:val="32"/>
+          <w:szCs w:val="32"/>
+          <w:u w:val="single"/>
+        </w:rPr>
+      </w:pPr>
+    </w:p>
+    <w:p>
+      <w:pPr>
+        <w:rPr>
+          <w:b/>
+          <w:bCs/>
+          <w:sz w:val="32"/>
+          <w:szCs w:val="32"/>
+          <w:u w:val="single"/>
+        </w:rPr>
+      </w:pPr>
+      <w:r>
+        <w:rPr>
+          <w:b/>
+          <w:bCs/>
+          <w:noProof/>
           <w:sz w:val="32"/>
           <w:szCs w:val="32"/>
           <w:u w:val="single"/>
@@ -1328,6 +1367,9 @@
     </w:p>
     <w:p>
       <w:r>
+        <w:rPr>
+          <w:noProof/>
+        </w:rPr>
         <w:drawing>
           <wp:inline distT="0" distB="0" distL="0" distR="0" wp14:anchorId="2B4DAC34" wp14:editId="47810E49">
             <wp:extent cx="5731510" cy="1088390"/>
@@ -1377,6 +1419,9 @@
     </w:p>
     <w:p>
       <w:r>
+        <w:rPr>
+          <w:noProof/>
+        </w:rPr>
         <w:drawing>
           <wp:inline distT="0" distB="0" distL="0" distR="0" wp14:anchorId="7A3A17E6" wp14:editId="556ACA11">
             <wp:extent cx="5731510" cy="1370965"/>
@@ -1421,6 +1466,9 @@
     </w:p>
     <w:p>
       <w:r>
+        <w:rPr>
+          <w:noProof/>
+        </w:rPr>
         <w:drawing>
           <wp:inline distT="0" distB="0" distL="0" distR="0" wp14:anchorId="5604046E" wp14:editId="6E7C59C1">
             <wp:extent cx="5731510" cy="2082165"/>
@@ -1461,11 +1509,66 @@
     <w:p>
       <w:r>
         <w:lastRenderedPageBreak/>
+        <w:t xml:space="preserve">Link – </w:t>
+      </w:r>
+      <w:proofErr w:type="spellStart"/>
+      <w:r>
+        <w:t>Investalyze</w:t>
+      </w:r>
+      <w:proofErr w:type="spellEnd"/>
+      <w:r>
+        <w:t xml:space="preserve"> Logo</w:t>
+      </w:r>
+    </w:p>
+    <w:p>
+      <w:r>
+        <w:drawing>
+          <wp:inline distT="0" distB="0" distL="0" distR="0" wp14:anchorId="2BB5225B" wp14:editId="60B1BB27">
+            <wp:extent cx="5731510" cy="1042035"/>
+            <wp:effectExtent l="0" t="0" r="2540" b="5715"/>
+            <wp:docPr id="558527370" name="Picture 1"/>
+            <wp:cNvGraphicFramePr>
+              <a:graphicFrameLocks xmlns:a="http://schemas.openxmlformats.org/drawingml/2006/main" noChangeAspect="1"/>
+            </wp:cNvGraphicFramePr>
+            <a:graphic xmlns:a="http://schemas.openxmlformats.org/drawingml/2006/main">
+              <a:graphicData uri="http://schemas.openxmlformats.org/drawingml/2006/picture">
+                <pic:pic xmlns:pic="http://schemas.openxmlformats.org/drawingml/2006/picture">
+                  <pic:nvPicPr>
+                    <pic:cNvPr id="558527370" name=""/>
+                    <pic:cNvPicPr/>
+                  </pic:nvPicPr>
+                  <pic:blipFill>
+                    <a:blip r:embed="rId29"/>
+                    <a:stretch>
+                      <a:fillRect/>
+                    </a:stretch>
+                  </pic:blipFill>
+                  <pic:spPr>
+                    <a:xfrm>
+                      <a:off x="0" y="0"/>
+                      <a:ext cx="5731510" cy="1042035"/>
+                    </a:xfrm>
+                    <a:prstGeom prst="rect">
+                      <a:avLst/>
+                    </a:prstGeom>
+                  </pic:spPr>
+                </pic:pic>
+              </a:graphicData>
+            </a:graphic>
+          </wp:inline>
+        </w:drawing>
+      </w:r>
+    </w:p>
+    <w:p>
+      <w:r>
         <w:t>Scroll and Click – Stock Search</w:t>
       </w:r>
     </w:p>
     <w:p>
       <w:r>
+        <w:rPr>
+          <w:noProof/>
+        </w:rPr>
         <w:drawing>
           <wp:inline distT="0" distB="0" distL="0" distR="0" wp14:anchorId="39D40FFC" wp14:editId="503F8883">
             <wp:extent cx="5731510" cy="2333625"/>
@@ -1482,7 +1585,7 @@
                     <pic:cNvPicPr/>
                   </pic:nvPicPr>
                   <pic:blipFill>
-                    <a:blip r:embed="rId29"/>
+                    <a:blip r:embed="rId30"/>
                     <a:stretch>
                       <a:fillRect/>
                     </a:stretch>
@@ -1521,6 +1624,9 @@
     </w:p>
     <w:p>
       <w:r>
+        <w:rPr>
+          <w:noProof/>
+        </w:rPr>
         <w:drawing>
           <wp:inline distT="0" distB="0" distL="0" distR="0" wp14:anchorId="5110FB76" wp14:editId="2A333961">
             <wp:extent cx="5731510" cy="1851660"/>
@@ -1537,7 +1643,7 @@
                     <pic:cNvPicPr/>
                   </pic:nvPicPr>
                   <pic:blipFill>
-                    <a:blip r:embed="rId30"/>
+                    <a:blip r:embed="rId31"/>
                     <a:stretch>
                       <a:fillRect/>
                     </a:stretch>
@@ -1559,9 +1665,16 @@
       </w:r>
     </w:p>
     <w:p/>
+    <w:p/>
+    <w:p/>
+    <w:p/>
+    <w:p/>
+    <w:p/>
+    <w:p/>
     <w:p>
       <w:proofErr w:type="spellStart"/>
       <w:r>
+        <w:lastRenderedPageBreak/>
         <w:t>TextBoxes</w:t>
       </w:r>
       <w:proofErr w:type="spellEnd"/>
@@ -1571,6 +1684,9 @@
     </w:p>
     <w:p>
       <w:r>
+        <w:rPr>
+          <w:noProof/>
+        </w:rPr>
         <w:drawing>
           <wp:inline distT="0" distB="0" distL="0" distR="0" wp14:anchorId="5AEEC1D5" wp14:editId="0A05123E">
             <wp:extent cx="5731510" cy="2715260"/>
@@ -1587,7 +1703,7 @@
                     <pic:cNvPicPr/>
                   </pic:nvPicPr>
                   <pic:blipFill>
-                    <a:blip r:embed="rId31"/>
+                    <a:blip r:embed="rId32"/>
                     <a:stretch>
                       <a:fillRect/>
                     </a:stretch>
@@ -1611,12 +1727,14 @@
     <w:p/>
     <w:p>
       <w:r>
-        <w:lastRenderedPageBreak/>
         <w:t>Button – Daily/Weekly/Monthly Buttons in Graph</w:t>
       </w:r>
     </w:p>
     <w:p>
       <w:r>
+        <w:rPr>
+          <w:noProof/>
+        </w:rPr>
         <w:drawing>
           <wp:inline distT="0" distB="0" distL="0" distR="0" wp14:anchorId="02AD9053" wp14:editId="0F88B5A5">
             <wp:extent cx="5731510" cy="1769745"/>
@@ -1633,7 +1751,7 @@
                     <pic:cNvPicPr/>
                   </pic:nvPicPr>
                   <pic:blipFill>
-                    <a:blip r:embed="rId32"/>
+                    <a:blip r:embed="rId33"/>
                     <a:stretch>
                       <a:fillRect/>
                     </a:stretch>
@@ -1729,6 +1847,10 @@
         </w:rPr>
       </w:pPr>
       <w:r>
+        <w:rPr>
+          <w:noProof/>
+        </w:rPr>
+        <w:lastRenderedPageBreak/>
         <w:drawing>
           <wp:inline distT="0" distB="0" distL="0" distR="0" wp14:anchorId="0816343F" wp14:editId="68DCA5CD">
             <wp:extent cx="5731510" cy="2736850"/>
@@ -1745,7 +1867,7 @@
                     <pic:cNvPicPr/>
                   </pic:nvPicPr>
                   <pic:blipFill>
-                    <a:blip r:embed="rId33"/>
+                    <a:blip r:embed="rId34"/>
                     <a:stretch>
                       <a:fillRect/>
                     </a:stretch>
@@ -1772,6 +1894,9 @@
         <w:t xml:space="preserve"> </w:t>
       </w:r>
       <w:r>
+        <w:rPr>
+          <w:noProof/>
+        </w:rPr>
         <w:drawing>
           <wp:inline distT="0" distB="0" distL="0" distR="0" wp14:anchorId="2E148D6A" wp14:editId="54BD05D6">
             <wp:extent cx="5731510" cy="2327910"/>
@@ -1788,7 +1913,7 @@
                     <pic:cNvPicPr/>
                   </pic:nvPicPr>
                   <pic:blipFill>
-                    <a:blip r:embed="rId34"/>
+                    <a:blip r:embed="rId35"/>
                     <a:stretch>
                       <a:fillRect/>
                     </a:stretch>
@@ -1818,7 +1943,6 @@
         <w:rPr>
           <w:noProof/>
         </w:rPr>
-        <w:lastRenderedPageBreak/>
         <w:drawing>
           <wp:inline distT="0" distB="0" distL="0" distR="0" wp14:anchorId="025A2FA3" wp14:editId="31DF021A">
             <wp:extent cx="5731510" cy="2693670"/>
@@ -1835,7 +1959,7 @@
                     <pic:cNvPicPr/>
                   </pic:nvPicPr>
                   <pic:blipFill>
-                    <a:blip r:embed="rId35"/>
+                    <a:blip r:embed="rId36"/>
                     <a:stretch>
                       <a:fillRect/>
                     </a:stretch>
@@ -1865,6 +1989,7 @@
         <w:rPr>
           <w:noProof/>
         </w:rPr>
+        <w:lastRenderedPageBreak/>
         <w:drawing>
           <wp:inline distT="0" distB="0" distL="0" distR="0" wp14:anchorId="2435BED0" wp14:editId="2D5AFC17">
             <wp:extent cx="5731510" cy="955675"/>
@@ -1881,7 +2006,7 @@
                     <pic:cNvPicPr/>
                   </pic:nvPicPr>
                   <pic:blipFill>
-                    <a:blip r:embed="rId36"/>
+                    <a:blip r:embed="rId37"/>
                     <a:stretch>
                       <a:fillRect/>
                     </a:stretch>
@@ -1927,7 +2052,7 @@
                     <pic:cNvPicPr/>
                   </pic:nvPicPr>
                   <pic:blipFill>
-                    <a:blip r:embed="rId37"/>
+                    <a:blip r:embed="rId38"/>
                     <a:stretch>
                       <a:fillRect/>
                     </a:stretch>
@@ -1994,7 +2119,7 @@
                     <pic:cNvPicPr/>
                   </pic:nvPicPr>
                   <pic:blipFill>
-                    <a:blip r:embed="rId38"/>
+                    <a:blip r:embed="rId39"/>
                     <a:stretch>
                       <a:fillRect/>
                     </a:stretch>
@@ -2039,7 +2164,6 @@
         <w:rPr>
           <w:noProof/>
         </w:rPr>
-        <w:lastRenderedPageBreak/>
         <w:t>Link – Company Website</w:t>
       </w:r>
     </w:p>
@@ -2069,7 +2193,7 @@
                     <pic:cNvPicPr/>
                   </pic:nvPicPr>
                   <pic:blipFill>
-                    <a:blip r:embed="rId39"/>
+                    <a:blip r:embed="rId40"/>
                     <a:stretch>
                       <a:fillRect/>
                     </a:stretch>
@@ -2100,25 +2224,20 @@
         <w:rPr>
           <w:noProof/>
         </w:rPr>
-        <w:t xml:space="preserve">Link – </w:t>
-      </w:r>
-      <w:r>
-        <w:rPr>
-          <w:noProof/>
-        </w:rPr>
-        <w:t>Investors Relation Page</w:t>
-      </w:r>
-    </w:p>
-    <w:p>
-      <w:pPr>
-        <w:rPr>
-          <w:noProof/>
-        </w:rPr>
-      </w:pPr>
-      <w:r>
-        <w:rPr>
-          <w:noProof/>
-        </w:rPr>
+        <w:t>Link – Investors Relation Page</w:t>
+      </w:r>
+    </w:p>
+    <w:p>
+      <w:pPr>
+        <w:rPr>
+          <w:noProof/>
+        </w:rPr>
+      </w:pPr>
+      <w:r>
+        <w:rPr>
+          <w:noProof/>
+        </w:rPr>
+        <w:lastRenderedPageBreak/>
         <w:drawing>
           <wp:inline distT="0" distB="0" distL="0" distR="0" wp14:anchorId="3F1CA4F2" wp14:editId="0961D675">
             <wp:extent cx="5731510" cy="1616710"/>
@@ -2135,7 +2254,7 @@
                     <pic:cNvPicPr/>
                   </pic:nvPicPr>
                   <pic:blipFill>
-                    <a:blip r:embed="rId40"/>
+                    <a:blip r:embed="rId41"/>
                     <a:stretch>
                       <a:fillRect/>
                     </a:stretch>
@@ -2195,7 +2314,7 @@
                     <pic:cNvPicPr/>
                   </pic:nvPicPr>
                   <pic:blipFill>
-                    <a:blip r:embed="rId41"/>
+                    <a:blip r:embed="rId42"/>
                     <a:stretch>
                       <a:fillRect/>
                     </a:stretch>
@@ -2219,13 +2338,799 @@
     <w:p>
       <w:pPr>
         <w:rPr>
-          <w:noProof/>
-        </w:rPr>
-      </w:pPr>
+          <w:b/>
+          <w:bCs/>
+          <w:sz w:val="32"/>
+          <w:szCs w:val="32"/>
+          <w:u w:val="single"/>
+        </w:rPr>
+      </w:pPr>
+    </w:p>
+    <w:p>
+      <w:pPr>
+        <w:rPr>
+          <w:b/>
+          <w:bCs/>
+          <w:sz w:val="32"/>
+          <w:szCs w:val="32"/>
+          <w:u w:val="single"/>
+        </w:rPr>
+      </w:pPr>
+    </w:p>
+    <w:p>
+      <w:pPr>
+        <w:rPr>
+          <w:b/>
+          <w:bCs/>
+          <w:sz w:val="32"/>
+          <w:szCs w:val="32"/>
+          <w:u w:val="single"/>
+        </w:rPr>
+      </w:pPr>
+    </w:p>
+    <w:p>
+      <w:pPr>
+        <w:rPr>
+          <w:b/>
+          <w:bCs/>
+          <w:sz w:val="32"/>
+          <w:szCs w:val="32"/>
+          <w:u w:val="single"/>
+        </w:rPr>
+      </w:pPr>
+    </w:p>
+    <w:p>
+      <w:pPr>
+        <w:rPr>
+          <w:b/>
+          <w:bCs/>
+          <w:sz w:val="32"/>
+          <w:szCs w:val="32"/>
+          <w:u w:val="single"/>
+        </w:rPr>
+      </w:pPr>
+    </w:p>
+    <w:p>
+      <w:pPr>
+        <w:rPr>
+          <w:b/>
+          <w:bCs/>
+          <w:sz w:val="32"/>
+          <w:szCs w:val="32"/>
+          <w:u w:val="single"/>
+        </w:rPr>
+      </w:pPr>
+    </w:p>
+    <w:p>
+      <w:pPr>
+        <w:rPr>
+          <w:b/>
+          <w:bCs/>
+          <w:sz w:val="32"/>
+          <w:szCs w:val="32"/>
+          <w:u w:val="single"/>
+        </w:rPr>
+      </w:pPr>
+    </w:p>
+    <w:p>
+      <w:pPr>
+        <w:rPr>
+          <w:b/>
+          <w:bCs/>
+          <w:sz w:val="32"/>
+          <w:szCs w:val="32"/>
+          <w:u w:val="single"/>
+        </w:rPr>
+      </w:pPr>
+    </w:p>
+    <w:p>
+      <w:pPr>
+        <w:rPr>
+          <w:b/>
+          <w:bCs/>
+          <w:sz w:val="32"/>
+          <w:szCs w:val="32"/>
+          <w:u w:val="single"/>
+        </w:rPr>
+      </w:pPr>
+    </w:p>
+    <w:p>
+      <w:pPr>
+        <w:rPr>
+          <w:b/>
+          <w:bCs/>
+          <w:sz w:val="32"/>
+          <w:szCs w:val="32"/>
+          <w:u w:val="single"/>
+        </w:rPr>
+      </w:pPr>
+    </w:p>
+    <w:p>
+      <w:pPr>
+        <w:rPr>
+          <w:b/>
+          <w:bCs/>
+          <w:sz w:val="32"/>
+          <w:szCs w:val="32"/>
+          <w:u w:val="single"/>
+        </w:rPr>
+      </w:pPr>
+    </w:p>
+    <w:p>
+      <w:pPr>
+        <w:rPr>
+          <w:b/>
+          <w:bCs/>
+          <w:sz w:val="32"/>
+          <w:szCs w:val="32"/>
+          <w:u w:val="single"/>
+        </w:rPr>
+      </w:pPr>
+    </w:p>
+    <w:p>
+      <w:pPr>
+        <w:rPr>
+          <w:b/>
+          <w:bCs/>
+          <w:sz w:val="32"/>
+          <w:szCs w:val="32"/>
+          <w:u w:val="single"/>
+        </w:rPr>
+      </w:pPr>
+    </w:p>
+    <w:p>
+      <w:pPr>
+        <w:rPr>
+          <w:b/>
+          <w:bCs/>
+          <w:sz w:val="32"/>
+          <w:szCs w:val="32"/>
+          <w:u w:val="single"/>
+        </w:rPr>
+      </w:pPr>
+    </w:p>
+    <w:p>
+      <w:pPr>
+        <w:rPr>
+          <w:b/>
+          <w:bCs/>
+          <w:sz w:val="32"/>
+          <w:szCs w:val="32"/>
+          <w:u w:val="single"/>
+        </w:rPr>
+      </w:pPr>
+      <w:r>
+        <w:rPr>
+          <w:b/>
+          <w:bCs/>
+          <w:sz w:val="32"/>
+          <w:szCs w:val="32"/>
+          <w:u w:val="single"/>
+        </w:rPr>
+        <w:lastRenderedPageBreak/>
+        <w:t>Landing Page</w:t>
+      </w:r>
+    </w:p>
+    <w:p>
+      <w:pPr>
+        <w:rPr>
+          <w:noProof/>
+        </w:rPr>
+      </w:pPr>
+      <w:r>
+        <w:rPr>
+          <w:b/>
+          <w:bCs/>
+          <w:sz w:val="32"/>
+          <w:szCs w:val="32"/>
+          <w:u w:val="single"/>
+        </w:rPr>
+        <w:drawing>
+          <wp:inline distT="0" distB="0" distL="0" distR="0" wp14:anchorId="7A29B1D7" wp14:editId="1155BB5B">
+            <wp:extent cx="5731510" cy="2726055"/>
+            <wp:effectExtent l="0" t="0" r="2540" b="0"/>
+            <wp:docPr id="1411612684" name="Picture 1"/>
+            <wp:cNvGraphicFramePr>
+              <a:graphicFrameLocks xmlns:a="http://schemas.openxmlformats.org/drawingml/2006/main" noChangeAspect="1"/>
+            </wp:cNvGraphicFramePr>
+            <a:graphic xmlns:a="http://schemas.openxmlformats.org/drawingml/2006/main">
+              <a:graphicData uri="http://schemas.openxmlformats.org/drawingml/2006/picture">
+                <pic:pic xmlns:pic="http://schemas.openxmlformats.org/drawingml/2006/picture">
+                  <pic:nvPicPr>
+                    <pic:cNvPr id="1411612684" name=""/>
+                    <pic:cNvPicPr/>
+                  </pic:nvPicPr>
+                  <pic:blipFill>
+                    <a:blip r:embed="rId43"/>
+                    <a:stretch>
+                      <a:fillRect/>
+                    </a:stretch>
+                  </pic:blipFill>
+                  <pic:spPr>
+                    <a:xfrm>
+                      <a:off x="0" y="0"/>
+                      <a:ext cx="5731510" cy="2726055"/>
+                    </a:xfrm>
+                    <a:prstGeom prst="rect">
+                      <a:avLst/>
+                    </a:prstGeom>
+                  </pic:spPr>
+                </pic:pic>
+              </a:graphicData>
+            </a:graphic>
+          </wp:inline>
+        </w:drawing>
+      </w:r>
+      <w:r>
+        <w:rPr>
+          <w:noProof/>
+        </w:rPr>
+        <w:t xml:space="preserve"> </w:t>
+      </w:r>
+      <w:r>
+        <w:rPr>
+          <w:b/>
+          <w:bCs/>
+          <w:sz w:val="32"/>
+          <w:szCs w:val="32"/>
+          <w:u w:val="single"/>
+        </w:rPr>
+        <w:drawing>
+          <wp:inline distT="0" distB="0" distL="0" distR="0" wp14:anchorId="390F3934" wp14:editId="3044F207">
+            <wp:extent cx="5731510" cy="2176145"/>
+            <wp:effectExtent l="0" t="0" r="2540" b="0"/>
+            <wp:docPr id="281947466" name="Picture 1"/>
+            <wp:cNvGraphicFramePr>
+              <a:graphicFrameLocks xmlns:a="http://schemas.openxmlformats.org/drawingml/2006/main" noChangeAspect="1"/>
+            </wp:cNvGraphicFramePr>
+            <a:graphic xmlns:a="http://schemas.openxmlformats.org/drawingml/2006/main">
+              <a:graphicData uri="http://schemas.openxmlformats.org/drawingml/2006/picture">
+                <pic:pic xmlns:pic="http://schemas.openxmlformats.org/drawingml/2006/picture">
+                  <pic:nvPicPr>
+                    <pic:cNvPr id="281947466" name=""/>
+                    <pic:cNvPicPr/>
+                  </pic:nvPicPr>
+                  <pic:blipFill>
+                    <a:blip r:embed="rId44"/>
+                    <a:stretch>
+                      <a:fillRect/>
+                    </a:stretch>
+                  </pic:blipFill>
+                  <pic:spPr>
+                    <a:xfrm>
+                      <a:off x="0" y="0"/>
+                      <a:ext cx="5731510" cy="2176145"/>
+                    </a:xfrm>
+                    <a:prstGeom prst="rect">
+                      <a:avLst/>
+                    </a:prstGeom>
+                  </pic:spPr>
+                </pic:pic>
+              </a:graphicData>
+            </a:graphic>
+          </wp:inline>
+        </w:drawing>
+      </w:r>
+      <w:r>
+        <w:rPr>
+          <w:noProof/>
+        </w:rPr>
+        <w:t xml:space="preserve"> </w:t>
+      </w:r>
+      <w:r>
+        <w:rPr>
+          <w:noProof/>
+        </w:rPr>
+        <w:lastRenderedPageBreak/>
+        <w:drawing>
+          <wp:inline distT="0" distB="0" distL="0" distR="0" wp14:anchorId="49342B5A" wp14:editId="4B608E5C">
+            <wp:extent cx="5731510" cy="1639570"/>
+            <wp:effectExtent l="0" t="0" r="2540" b="0"/>
+            <wp:docPr id="232639995" name="Picture 1"/>
+            <wp:cNvGraphicFramePr>
+              <a:graphicFrameLocks xmlns:a="http://schemas.openxmlformats.org/drawingml/2006/main" noChangeAspect="1"/>
+            </wp:cNvGraphicFramePr>
+            <a:graphic xmlns:a="http://schemas.openxmlformats.org/drawingml/2006/main">
+              <a:graphicData uri="http://schemas.openxmlformats.org/drawingml/2006/picture">
+                <pic:pic xmlns:pic="http://schemas.openxmlformats.org/drawingml/2006/picture">
+                  <pic:nvPicPr>
+                    <pic:cNvPr id="232639995" name=""/>
+                    <pic:cNvPicPr/>
+                  </pic:nvPicPr>
+                  <pic:blipFill>
+                    <a:blip r:embed="rId45"/>
+                    <a:stretch>
+                      <a:fillRect/>
+                    </a:stretch>
+                  </pic:blipFill>
+                  <pic:spPr>
+                    <a:xfrm>
+                      <a:off x="0" y="0"/>
+                      <a:ext cx="5731510" cy="1639570"/>
+                    </a:xfrm>
+                    <a:prstGeom prst="rect">
+                      <a:avLst/>
+                    </a:prstGeom>
+                  </pic:spPr>
+                </pic:pic>
+              </a:graphicData>
+            </a:graphic>
+          </wp:inline>
+        </w:drawing>
+      </w:r>
+      <w:r>
+        <w:rPr>
+          <w:noProof/>
+        </w:rPr>
+        <w:t xml:space="preserve"> </w:t>
+      </w:r>
+      <w:r>
+        <w:rPr>
+          <w:noProof/>
+        </w:rPr>
+        <w:drawing>
+          <wp:inline distT="0" distB="0" distL="0" distR="0" wp14:anchorId="5DE1E4B2" wp14:editId="37E7ED6E">
+            <wp:extent cx="5731510" cy="2252980"/>
+            <wp:effectExtent l="0" t="0" r="2540" b="0"/>
+            <wp:docPr id="1044684742" name="Picture 1"/>
+            <wp:cNvGraphicFramePr>
+              <a:graphicFrameLocks xmlns:a="http://schemas.openxmlformats.org/drawingml/2006/main" noChangeAspect="1"/>
+            </wp:cNvGraphicFramePr>
+            <a:graphic xmlns:a="http://schemas.openxmlformats.org/drawingml/2006/main">
+              <a:graphicData uri="http://schemas.openxmlformats.org/drawingml/2006/picture">
+                <pic:pic xmlns:pic="http://schemas.openxmlformats.org/drawingml/2006/picture">
+                  <pic:nvPicPr>
+                    <pic:cNvPr id="1044684742" name=""/>
+                    <pic:cNvPicPr/>
+                  </pic:nvPicPr>
+                  <pic:blipFill>
+                    <a:blip r:embed="rId46"/>
+                    <a:stretch>
+                      <a:fillRect/>
+                    </a:stretch>
+                  </pic:blipFill>
+                  <pic:spPr>
+                    <a:xfrm>
+                      <a:off x="0" y="0"/>
+                      <a:ext cx="5731510" cy="2252980"/>
+                    </a:xfrm>
+                    <a:prstGeom prst="rect">
+                      <a:avLst/>
+                    </a:prstGeom>
+                  </pic:spPr>
+                </pic:pic>
+              </a:graphicData>
+            </a:graphic>
+          </wp:inline>
+        </w:drawing>
+      </w:r>
+    </w:p>
+    <w:p>
+      <w:pPr>
+        <w:rPr>
+          <w:b/>
+          <w:bCs/>
+          <w:sz w:val="32"/>
+          <w:szCs w:val="32"/>
+          <w:u w:val="single"/>
+        </w:rPr>
+      </w:pPr>
+      <w:r>
+        <w:rPr>
+          <w:b/>
+          <w:bCs/>
+          <w:sz w:val="32"/>
+          <w:szCs w:val="32"/>
+          <w:u w:val="single"/>
+        </w:rPr>
+        <w:drawing>
+          <wp:inline distT="0" distB="0" distL="0" distR="0" wp14:anchorId="3906B64D" wp14:editId="163D4F42">
+            <wp:extent cx="5731510" cy="2332355"/>
+            <wp:effectExtent l="0" t="0" r="2540" b="0"/>
+            <wp:docPr id="49073571" name="Picture 1"/>
+            <wp:cNvGraphicFramePr>
+              <a:graphicFrameLocks xmlns:a="http://schemas.openxmlformats.org/drawingml/2006/main" noChangeAspect="1"/>
+            </wp:cNvGraphicFramePr>
+            <a:graphic xmlns:a="http://schemas.openxmlformats.org/drawingml/2006/main">
+              <a:graphicData uri="http://schemas.openxmlformats.org/drawingml/2006/picture">
+                <pic:pic xmlns:pic="http://schemas.openxmlformats.org/drawingml/2006/picture">
+                  <pic:nvPicPr>
+                    <pic:cNvPr id="49073571" name=""/>
+                    <pic:cNvPicPr/>
+                  </pic:nvPicPr>
+                  <pic:blipFill>
+                    <a:blip r:embed="rId47"/>
+                    <a:stretch>
+                      <a:fillRect/>
+                    </a:stretch>
+                  </pic:blipFill>
+                  <pic:spPr>
+                    <a:xfrm>
+                      <a:off x="0" y="0"/>
+                      <a:ext cx="5731510" cy="2332355"/>
+                    </a:xfrm>
+                    <a:prstGeom prst="rect">
+                      <a:avLst/>
+                    </a:prstGeom>
+                  </pic:spPr>
+                </pic:pic>
+              </a:graphicData>
+            </a:graphic>
+          </wp:inline>
+        </w:drawing>
+      </w:r>
+    </w:p>
+    <w:p>
+      <w:r>
+        <w:t>Button – Our Stat</w:t>
+      </w:r>
+    </w:p>
+    <w:p>
+      <w:pPr>
+        <w:rPr>
+          <w:u w:val="single"/>
+        </w:rPr>
+      </w:pPr>
+      <w:r>
+        <w:rPr>
+          <w:noProof/>
+        </w:rPr>
+        <w:drawing>
+          <wp:inline distT="0" distB="0" distL="0" distR="0" wp14:anchorId="063BCBBB" wp14:editId="4BFA9F22">
+            <wp:extent cx="5731510" cy="1165860"/>
+            <wp:effectExtent l="0" t="0" r="2540" b="0"/>
+            <wp:docPr id="1238759482" name="Picture 1"/>
+            <wp:cNvGraphicFramePr>
+              <a:graphicFrameLocks xmlns:a="http://schemas.openxmlformats.org/drawingml/2006/main" noChangeAspect="1"/>
+            </wp:cNvGraphicFramePr>
+            <a:graphic xmlns:a="http://schemas.openxmlformats.org/drawingml/2006/main">
+              <a:graphicData uri="http://schemas.openxmlformats.org/drawingml/2006/picture">
+                <pic:pic xmlns:pic="http://schemas.openxmlformats.org/drawingml/2006/picture">
+                  <pic:nvPicPr>
+                    <pic:cNvPr id="1238759482" name=""/>
+                    <pic:cNvPicPr/>
+                  </pic:nvPicPr>
+                  <pic:blipFill>
+                    <a:blip r:embed="rId48"/>
+                    <a:stretch>
+                      <a:fillRect/>
+                    </a:stretch>
+                  </pic:blipFill>
+                  <pic:spPr>
+                    <a:xfrm>
+                      <a:off x="0" y="0"/>
+                      <a:ext cx="5731510" cy="1165860"/>
+                    </a:xfrm>
+                    <a:prstGeom prst="rect">
+                      <a:avLst/>
+                    </a:prstGeom>
+                  </pic:spPr>
+                </pic:pic>
+              </a:graphicData>
+            </a:graphic>
+          </wp:inline>
+        </w:drawing>
+      </w:r>
+    </w:p>
+    <w:p>
+      <w:r>
+        <w:t>Button – View Testimonials</w:t>
+      </w:r>
+    </w:p>
+    <w:p>
+      <w:r>
+        <w:lastRenderedPageBreak/>
+        <w:drawing>
+          <wp:inline distT="0" distB="0" distL="0" distR="0" wp14:anchorId="7A0182AD" wp14:editId="20B210D7">
+            <wp:extent cx="5731510" cy="982980"/>
+            <wp:effectExtent l="0" t="0" r="2540" b="7620"/>
+            <wp:docPr id="410529681" name="Picture 1"/>
+            <wp:cNvGraphicFramePr>
+              <a:graphicFrameLocks xmlns:a="http://schemas.openxmlformats.org/drawingml/2006/main" noChangeAspect="1"/>
+            </wp:cNvGraphicFramePr>
+            <a:graphic xmlns:a="http://schemas.openxmlformats.org/drawingml/2006/main">
+              <a:graphicData uri="http://schemas.openxmlformats.org/drawingml/2006/picture">
+                <pic:pic xmlns:pic="http://schemas.openxmlformats.org/drawingml/2006/picture">
+                  <pic:nvPicPr>
+                    <pic:cNvPr id="410529681" name=""/>
+                    <pic:cNvPicPr/>
+                  </pic:nvPicPr>
+                  <pic:blipFill>
+                    <a:blip r:embed="rId49"/>
+                    <a:stretch>
+                      <a:fillRect/>
+                    </a:stretch>
+                  </pic:blipFill>
+                  <pic:spPr>
+                    <a:xfrm>
+                      <a:off x="0" y="0"/>
+                      <a:ext cx="5731510" cy="982980"/>
+                    </a:xfrm>
+                    <a:prstGeom prst="rect">
+                      <a:avLst/>
+                    </a:prstGeom>
+                  </pic:spPr>
+                </pic:pic>
+              </a:graphicData>
+            </a:graphic>
+          </wp:inline>
+        </w:drawing>
+      </w:r>
+    </w:p>
+    <w:p>
+      <w:r>
+        <w:t>Link – Get Stated Button 1</w:t>
+      </w:r>
+    </w:p>
+    <w:p>
+      <w:r>
+        <w:drawing>
+          <wp:inline distT="0" distB="0" distL="0" distR="0" wp14:anchorId="0C43DA3D" wp14:editId="76559923">
+            <wp:extent cx="5731510" cy="1012825"/>
+            <wp:effectExtent l="0" t="0" r="2540" b="0"/>
+            <wp:docPr id="492151356" name="Picture 1"/>
+            <wp:cNvGraphicFramePr>
+              <a:graphicFrameLocks xmlns:a="http://schemas.openxmlformats.org/drawingml/2006/main" noChangeAspect="1"/>
+            </wp:cNvGraphicFramePr>
+            <a:graphic xmlns:a="http://schemas.openxmlformats.org/drawingml/2006/main">
+              <a:graphicData uri="http://schemas.openxmlformats.org/drawingml/2006/picture">
+                <pic:pic xmlns:pic="http://schemas.openxmlformats.org/drawingml/2006/picture">
+                  <pic:nvPicPr>
+                    <pic:cNvPr id="492151356" name=""/>
+                    <pic:cNvPicPr/>
+                  </pic:nvPicPr>
+                  <pic:blipFill>
+                    <a:blip r:embed="rId50"/>
+                    <a:stretch>
+                      <a:fillRect/>
+                    </a:stretch>
+                  </pic:blipFill>
+                  <pic:spPr>
+                    <a:xfrm>
+                      <a:off x="0" y="0"/>
+                      <a:ext cx="5731510" cy="1012825"/>
+                    </a:xfrm>
+                    <a:prstGeom prst="rect">
+                      <a:avLst/>
+                    </a:prstGeom>
+                  </pic:spPr>
+                </pic:pic>
+              </a:graphicData>
+            </a:graphic>
+          </wp:inline>
+        </w:drawing>
+      </w:r>
     </w:p>
     <w:p/>
     <w:p>
-      <w:pPr>
+      <w:r>
+        <w:t>Link – Get Started Button 2</w:t>
+      </w:r>
+    </w:p>
+    <w:p>
+      <w:r>
+        <w:drawing>
+          <wp:inline distT="0" distB="0" distL="0" distR="0" wp14:anchorId="24452B1F" wp14:editId="01E3CB19">
+            <wp:extent cx="5731510" cy="1210945"/>
+            <wp:effectExtent l="0" t="0" r="2540" b="8255"/>
+            <wp:docPr id="2022167133" name="Picture 1"/>
+            <wp:cNvGraphicFramePr>
+              <a:graphicFrameLocks xmlns:a="http://schemas.openxmlformats.org/drawingml/2006/main" noChangeAspect="1"/>
+            </wp:cNvGraphicFramePr>
+            <a:graphic xmlns:a="http://schemas.openxmlformats.org/drawingml/2006/main">
+              <a:graphicData uri="http://schemas.openxmlformats.org/drawingml/2006/picture">
+                <pic:pic xmlns:pic="http://schemas.openxmlformats.org/drawingml/2006/picture">
+                  <pic:nvPicPr>
+                    <pic:cNvPr id="2022167133" name=""/>
+                    <pic:cNvPicPr/>
+                  </pic:nvPicPr>
+                  <pic:blipFill>
+                    <a:blip r:embed="rId51"/>
+                    <a:stretch>
+                      <a:fillRect/>
+                    </a:stretch>
+                  </pic:blipFill>
+                  <pic:spPr>
+                    <a:xfrm>
+                      <a:off x="0" y="0"/>
+                      <a:ext cx="5731510" cy="1210945"/>
+                    </a:xfrm>
+                    <a:prstGeom prst="rect">
+                      <a:avLst/>
+                    </a:prstGeom>
+                  </pic:spPr>
+                </pic:pic>
+              </a:graphicData>
+            </a:graphic>
+          </wp:inline>
+        </w:drawing>
+      </w:r>
+    </w:p>
+    <w:p>
+      <w:r>
+        <w:t>Link – My Profile</w:t>
+      </w:r>
+      <w:r>
+        <w:t>/Login</w:t>
+      </w:r>
+    </w:p>
+    <w:p>
+      <w:r>
+        <w:drawing>
+          <wp:inline distT="0" distB="0" distL="0" distR="0" wp14:anchorId="4A614B53" wp14:editId="17DEAD12">
+            <wp:extent cx="5731510" cy="1110615"/>
+            <wp:effectExtent l="0" t="0" r="2540" b="0"/>
+            <wp:docPr id="636486402" name="Picture 1"/>
+            <wp:cNvGraphicFramePr>
+              <a:graphicFrameLocks xmlns:a="http://schemas.openxmlformats.org/drawingml/2006/main" noChangeAspect="1"/>
+            </wp:cNvGraphicFramePr>
+            <a:graphic xmlns:a="http://schemas.openxmlformats.org/drawingml/2006/main">
+              <a:graphicData uri="http://schemas.openxmlformats.org/drawingml/2006/picture">
+                <pic:pic xmlns:pic="http://schemas.openxmlformats.org/drawingml/2006/picture">
+                  <pic:nvPicPr>
+                    <pic:cNvPr id="636486402" name=""/>
+                    <pic:cNvPicPr/>
+                  </pic:nvPicPr>
+                  <pic:blipFill>
+                    <a:blip r:embed="rId52"/>
+                    <a:stretch>
+                      <a:fillRect/>
+                    </a:stretch>
+                  </pic:blipFill>
+                  <pic:spPr>
+                    <a:xfrm>
+                      <a:off x="0" y="0"/>
+                      <a:ext cx="5731510" cy="1110615"/>
+                    </a:xfrm>
+                    <a:prstGeom prst="rect">
+                      <a:avLst/>
+                    </a:prstGeom>
+                  </pic:spPr>
+                </pic:pic>
+              </a:graphicData>
+            </a:graphic>
+          </wp:inline>
+        </w:drawing>
+      </w:r>
+    </w:p>
+    <w:p>
+      <w:r>
+        <w:t>Link – Stock</w:t>
+      </w:r>
+    </w:p>
+    <w:p>
+      <w:r>
+        <w:drawing>
+          <wp:inline distT="0" distB="0" distL="0" distR="0" wp14:anchorId="271835D8" wp14:editId="0FE5BA04">
+            <wp:extent cx="5731510" cy="1282065"/>
+            <wp:effectExtent l="0" t="0" r="2540" b="0"/>
+            <wp:docPr id="1690899818" name="Picture 1"/>
+            <wp:cNvGraphicFramePr>
+              <a:graphicFrameLocks xmlns:a="http://schemas.openxmlformats.org/drawingml/2006/main" noChangeAspect="1"/>
+            </wp:cNvGraphicFramePr>
+            <a:graphic xmlns:a="http://schemas.openxmlformats.org/drawingml/2006/main">
+              <a:graphicData uri="http://schemas.openxmlformats.org/drawingml/2006/picture">
+                <pic:pic xmlns:pic="http://schemas.openxmlformats.org/drawingml/2006/picture">
+                  <pic:nvPicPr>
+                    <pic:cNvPr id="1690899818" name=""/>
+                    <pic:cNvPicPr/>
+                  </pic:nvPicPr>
+                  <pic:blipFill>
+                    <a:blip r:embed="rId53"/>
+                    <a:stretch>
+                      <a:fillRect/>
+                    </a:stretch>
+                  </pic:blipFill>
+                  <pic:spPr>
+                    <a:xfrm>
+                      <a:off x="0" y="0"/>
+                      <a:ext cx="5731510" cy="1282065"/>
+                    </a:xfrm>
+                    <a:prstGeom prst="rect">
+                      <a:avLst/>
+                    </a:prstGeom>
+                  </pic:spPr>
+                </pic:pic>
+              </a:graphicData>
+            </a:graphic>
+          </wp:inline>
+        </w:drawing>
+      </w:r>
+    </w:p>
+    <w:p>
+      <w:r>
+        <w:t>Scroll and Click – Stock Search</w:t>
+      </w:r>
+    </w:p>
+    <w:p>
+      <w:r>
+        <w:lastRenderedPageBreak/>
+        <w:drawing>
+          <wp:inline distT="0" distB="0" distL="0" distR="0" wp14:anchorId="0D020EA8" wp14:editId="15023E34">
+            <wp:extent cx="5731510" cy="2650490"/>
+            <wp:effectExtent l="0" t="0" r="2540" b="0"/>
+            <wp:docPr id="886614279" name="Picture 1"/>
+            <wp:cNvGraphicFramePr>
+              <a:graphicFrameLocks xmlns:a="http://schemas.openxmlformats.org/drawingml/2006/main" noChangeAspect="1"/>
+            </wp:cNvGraphicFramePr>
+            <a:graphic xmlns:a="http://schemas.openxmlformats.org/drawingml/2006/main">
+              <a:graphicData uri="http://schemas.openxmlformats.org/drawingml/2006/picture">
+                <pic:pic xmlns:pic="http://schemas.openxmlformats.org/drawingml/2006/picture">
+                  <pic:nvPicPr>
+                    <pic:cNvPr id="886614279" name=""/>
+                    <pic:cNvPicPr/>
+                  </pic:nvPicPr>
+                  <pic:blipFill>
+                    <a:blip r:embed="rId54"/>
+                    <a:stretch>
+                      <a:fillRect/>
+                    </a:stretch>
+                  </pic:blipFill>
+                  <pic:spPr>
+                    <a:xfrm>
+                      <a:off x="0" y="0"/>
+                      <a:ext cx="5731510" cy="2650490"/>
+                    </a:xfrm>
+                    <a:prstGeom prst="rect">
+                      <a:avLst/>
+                    </a:prstGeom>
+                  </pic:spPr>
+                </pic:pic>
+              </a:graphicData>
+            </a:graphic>
+          </wp:inline>
+        </w:drawing>
+      </w:r>
+    </w:p>
+    <w:p>
+      <w:r>
+        <w:t>Text Box – Stock Search</w:t>
+      </w:r>
+    </w:p>
+    <w:p>
+      <w:r>
+        <w:drawing>
+          <wp:inline distT="0" distB="0" distL="0" distR="0" wp14:anchorId="14064930" wp14:editId="5E34191C">
+            <wp:extent cx="5731510" cy="2115820"/>
+            <wp:effectExtent l="0" t="0" r="2540" b="0"/>
+            <wp:docPr id="1526657898" name="Picture 1"/>
+            <wp:cNvGraphicFramePr>
+              <a:graphicFrameLocks xmlns:a="http://schemas.openxmlformats.org/drawingml/2006/main" noChangeAspect="1"/>
+            </wp:cNvGraphicFramePr>
+            <a:graphic xmlns:a="http://schemas.openxmlformats.org/drawingml/2006/main">
+              <a:graphicData uri="http://schemas.openxmlformats.org/drawingml/2006/picture">
+                <pic:pic xmlns:pic="http://schemas.openxmlformats.org/drawingml/2006/picture">
+                  <pic:nvPicPr>
+                    <pic:cNvPr id="1526657898" name=""/>
+                    <pic:cNvPicPr/>
+                  </pic:nvPicPr>
+                  <pic:blipFill>
+                    <a:blip r:embed="rId55"/>
+                    <a:stretch>
+                      <a:fillRect/>
+                    </a:stretch>
+                  </pic:blipFill>
+                  <pic:spPr>
+                    <a:xfrm>
+                      <a:off x="0" y="0"/>
+                      <a:ext cx="5731510" cy="2115820"/>
+                    </a:xfrm>
+                    <a:prstGeom prst="rect">
+                      <a:avLst/>
+                    </a:prstGeom>
+                  </pic:spPr>
+                </pic:pic>
+              </a:graphicData>
+            </a:graphic>
+          </wp:inline>
+        </w:drawing>
+      </w:r>
+    </w:p>
+    <w:p>
+      <w:pPr>
+        <w:tabs>
+          <w:tab w:val="left" w:pos="2856"/>
+        </w:tabs>
         <w:rPr>
           <w:u w:val="single"/>
         </w:rPr>

</xml_diff>